<commit_message>
Two Way Communication -component level interaction
</commit_message>
<xml_diff>
--- a/Session-5/two way communication.docx
+++ b/Session-5/two way communication.docx
@@ -26,10 +26,7 @@
       </w:r>
       <w:proofErr w:type="gramEnd"/>
       <w:r>
-        <w:t xml:space="preserve"> the directory to </w:t>
-      </w:r>
-      <w:r>
-        <w:t>parent</w:t>
+        <w:t xml:space="preserve"> the directory to parent</w:t>
       </w:r>
     </w:p>
     <w:p>
@@ -3806,8 +3803,6 @@
           <w:sz w:val="36"/>
         </w:rPr>
       </w:pPr>
-      <w:bookmarkStart w:id="0" w:name="_GoBack"/>
-      <w:bookmarkEnd w:id="0"/>
     </w:p>
     <w:p>
       <w:pPr>
@@ -4399,7 +4394,7 @@
         <w:spacing w:after="0" w:line="360" w:lineRule="atLeast"/>
         <w:rPr>
           <w:rFonts w:ascii="Consolas" w:eastAsia="Times New Roman" w:hAnsi="Consolas" w:cs="Times New Roman"/>
-          <w:color w:val="D4D4D4"/>
+          <w:color w:val="808080"/>
           <w:sz w:val="27"/>
           <w:szCs w:val="27"/>
         </w:rPr>
@@ -4615,6 +4610,671 @@
       <w:pPr>
         <w:shd w:val="clear" w:color="auto" w:fill="1E1E1E"/>
         <w:spacing w:after="0" w:line="360" w:lineRule="atLeast"/>
+        <w:rPr>
+          <w:rFonts w:ascii="Consolas" w:eastAsia="Times New Roman" w:hAnsi="Consolas" w:cs="Times New Roman"/>
+          <w:color w:val="D4D4D4"/>
+          <w:sz w:val="27"/>
+          <w:szCs w:val="27"/>
+        </w:rPr>
+      </w:pPr>
+    </w:p>
+    <w:p>
+      <w:pPr>
+        <w:rPr>
+          <w:b/>
+          <w:sz w:val="36"/>
+        </w:rPr>
+      </w:pPr>
+    </w:p>
+    <w:p>
+      <w:pPr>
+        <w:rPr>
+          <w:b/>
+          <w:sz w:val="36"/>
+        </w:rPr>
+      </w:pPr>
+      <w:r>
+        <w:rPr>
+          <w:b/>
+          <w:sz w:val="36"/>
+        </w:rPr>
+        <w:t xml:space="preserve">Go to </w:t>
+      </w:r>
+      <w:proofErr w:type="spellStart"/>
+      <w:r>
+        <w:rPr>
+          <w:b/>
+          <w:sz w:val="36"/>
+        </w:rPr>
+        <w:t>app.component.ts</w:t>
+      </w:r>
+      <w:proofErr w:type="spellEnd"/>
+    </w:p>
+    <w:p>
+      <w:pPr>
+        <w:rPr>
+          <w:b/>
+          <w:sz w:val="36"/>
+        </w:rPr>
+      </w:pPr>
+    </w:p>
+    <w:p>
+      <w:pPr>
+        <w:shd w:val="clear" w:color="auto" w:fill="1E1E1E"/>
+        <w:spacing w:after="0" w:line="360" w:lineRule="atLeast"/>
+        <w:rPr>
+          <w:rFonts w:ascii="Consolas" w:eastAsia="Times New Roman" w:hAnsi="Consolas" w:cs="Times New Roman"/>
+          <w:color w:val="D4D4D4"/>
+          <w:sz w:val="27"/>
+          <w:szCs w:val="27"/>
+        </w:rPr>
+      </w:pPr>
+      <w:proofErr w:type="gramStart"/>
+      <w:r>
+        <w:rPr>
+          <w:rFonts w:ascii="Consolas" w:eastAsia="Times New Roman" w:hAnsi="Consolas" w:cs="Times New Roman"/>
+          <w:color w:val="C586C0"/>
+          <w:sz w:val="27"/>
+          <w:szCs w:val="27"/>
+        </w:rPr>
+        <w:t>import</w:t>
+      </w:r>
+      <w:proofErr w:type="gramEnd"/>
+      <w:r>
+        <w:rPr>
+          <w:rFonts w:ascii="Consolas" w:eastAsia="Times New Roman" w:hAnsi="Consolas" w:cs="Times New Roman"/>
+          <w:color w:val="D4D4D4"/>
+          <w:sz w:val="27"/>
+          <w:szCs w:val="27"/>
+        </w:rPr>
+        <w:t xml:space="preserve"> { </w:t>
+      </w:r>
+      <w:r>
+        <w:rPr>
+          <w:rFonts w:ascii="Consolas" w:eastAsia="Times New Roman" w:hAnsi="Consolas" w:cs="Times New Roman"/>
+          <w:color w:val="9CDCFE"/>
+          <w:sz w:val="27"/>
+          <w:szCs w:val="27"/>
+        </w:rPr>
+        <w:t>Component</w:t>
+      </w:r>
+      <w:r>
+        <w:rPr>
+          <w:rFonts w:ascii="Consolas" w:eastAsia="Times New Roman" w:hAnsi="Consolas" w:cs="Times New Roman"/>
+          <w:color w:val="D4D4D4"/>
+          <w:sz w:val="27"/>
+          <w:szCs w:val="27"/>
+        </w:rPr>
+        <w:t xml:space="preserve"> } </w:t>
+      </w:r>
+      <w:r>
+        <w:rPr>
+          <w:rFonts w:ascii="Consolas" w:eastAsia="Times New Roman" w:hAnsi="Consolas" w:cs="Times New Roman"/>
+          <w:color w:val="C586C0"/>
+          <w:sz w:val="27"/>
+          <w:szCs w:val="27"/>
+        </w:rPr>
+        <w:t>from</w:t>
+      </w:r>
+      <w:r>
+        <w:rPr>
+          <w:rFonts w:ascii="Consolas" w:eastAsia="Times New Roman" w:hAnsi="Consolas" w:cs="Times New Roman"/>
+          <w:color w:val="D4D4D4"/>
+          <w:sz w:val="27"/>
+          <w:szCs w:val="27"/>
+        </w:rPr>
+        <w:t xml:space="preserve"> </w:t>
+      </w:r>
+      <w:r>
+        <w:rPr>
+          <w:rFonts w:ascii="Consolas" w:eastAsia="Times New Roman" w:hAnsi="Consolas" w:cs="Times New Roman"/>
+          <w:color w:val="CE9178"/>
+          <w:sz w:val="27"/>
+          <w:szCs w:val="27"/>
+        </w:rPr>
+        <w:t>'@angular/core'</w:t>
+      </w:r>
+      <w:r>
+        <w:rPr>
+          <w:rFonts w:ascii="Consolas" w:eastAsia="Times New Roman" w:hAnsi="Consolas" w:cs="Times New Roman"/>
+          <w:color w:val="D4D4D4"/>
+          <w:sz w:val="27"/>
+          <w:szCs w:val="27"/>
+        </w:rPr>
+        <w:t>;</w:t>
+      </w:r>
+    </w:p>
+    <w:p>
+      <w:pPr>
+        <w:shd w:val="clear" w:color="auto" w:fill="1E1E1E"/>
+        <w:spacing w:after="0" w:line="360" w:lineRule="atLeast"/>
+        <w:rPr>
+          <w:rFonts w:ascii="Consolas" w:eastAsia="Times New Roman" w:hAnsi="Consolas" w:cs="Times New Roman"/>
+          <w:color w:val="D4D4D4"/>
+          <w:sz w:val="27"/>
+          <w:szCs w:val="27"/>
+        </w:rPr>
+      </w:pPr>
+    </w:p>
+    <w:p>
+      <w:pPr>
+        <w:shd w:val="clear" w:color="auto" w:fill="1E1E1E"/>
+        <w:spacing w:after="0" w:line="360" w:lineRule="atLeast"/>
+        <w:rPr>
+          <w:rFonts w:ascii="Consolas" w:eastAsia="Times New Roman" w:hAnsi="Consolas" w:cs="Times New Roman"/>
+          <w:color w:val="D4D4D4"/>
+          <w:sz w:val="27"/>
+          <w:szCs w:val="27"/>
+        </w:rPr>
+      </w:pPr>
+      <w:proofErr w:type="gramStart"/>
+      <w:r>
+        <w:rPr>
+          <w:rFonts w:ascii="Consolas" w:eastAsia="Times New Roman" w:hAnsi="Consolas" w:cs="Times New Roman"/>
+          <w:color w:val="D4D4D4"/>
+          <w:sz w:val="27"/>
+          <w:szCs w:val="27"/>
+        </w:rPr>
+        <w:t>@</w:t>
+      </w:r>
+      <w:r>
+        <w:rPr>
+          <w:rFonts w:ascii="Consolas" w:eastAsia="Times New Roman" w:hAnsi="Consolas" w:cs="Times New Roman"/>
+          <w:color w:val="4EC9B0"/>
+          <w:sz w:val="27"/>
+          <w:szCs w:val="27"/>
+        </w:rPr>
+        <w:t>Component</w:t>
+      </w:r>
+      <w:r>
+        <w:rPr>
+          <w:rFonts w:ascii="Consolas" w:eastAsia="Times New Roman" w:hAnsi="Consolas" w:cs="Times New Roman"/>
+          <w:color w:val="D4D4D4"/>
+          <w:sz w:val="27"/>
+          <w:szCs w:val="27"/>
+        </w:rPr>
+        <w:t>({</w:t>
+      </w:r>
+      <w:proofErr w:type="gramEnd"/>
+    </w:p>
+    <w:p>
+      <w:pPr>
+        <w:shd w:val="clear" w:color="auto" w:fill="1E1E1E"/>
+        <w:spacing w:after="0" w:line="360" w:lineRule="atLeast"/>
+        <w:rPr>
+          <w:rFonts w:ascii="Consolas" w:eastAsia="Times New Roman" w:hAnsi="Consolas" w:cs="Times New Roman"/>
+          <w:color w:val="D4D4D4"/>
+          <w:sz w:val="27"/>
+          <w:szCs w:val="27"/>
+        </w:rPr>
+      </w:pPr>
+      <w:r>
+        <w:rPr>
+          <w:rFonts w:ascii="Consolas" w:eastAsia="Times New Roman" w:hAnsi="Consolas" w:cs="Times New Roman"/>
+          <w:color w:val="D4D4D4"/>
+          <w:sz w:val="27"/>
+          <w:szCs w:val="27"/>
+        </w:rPr>
+        <w:t xml:space="preserve">  </w:t>
+      </w:r>
+      <w:proofErr w:type="gramStart"/>
+      <w:r>
+        <w:rPr>
+          <w:rFonts w:ascii="Consolas" w:eastAsia="Times New Roman" w:hAnsi="Consolas" w:cs="Times New Roman"/>
+          <w:color w:val="9CDCFE"/>
+          <w:sz w:val="27"/>
+          <w:szCs w:val="27"/>
+        </w:rPr>
+        <w:t>selector</w:t>
+      </w:r>
+      <w:proofErr w:type="gramEnd"/>
+      <w:r>
+        <w:rPr>
+          <w:rFonts w:ascii="Consolas" w:eastAsia="Times New Roman" w:hAnsi="Consolas" w:cs="Times New Roman"/>
+          <w:color w:val="9CDCFE"/>
+          <w:sz w:val="27"/>
+          <w:szCs w:val="27"/>
+        </w:rPr>
+        <w:t>:</w:t>
+      </w:r>
+      <w:r>
+        <w:rPr>
+          <w:rFonts w:ascii="Consolas" w:eastAsia="Times New Roman" w:hAnsi="Consolas" w:cs="Times New Roman"/>
+          <w:color w:val="D4D4D4"/>
+          <w:sz w:val="27"/>
+          <w:szCs w:val="27"/>
+        </w:rPr>
+        <w:t xml:space="preserve"> </w:t>
+      </w:r>
+      <w:r>
+        <w:rPr>
+          <w:rFonts w:ascii="Consolas" w:eastAsia="Times New Roman" w:hAnsi="Consolas" w:cs="Times New Roman"/>
+          <w:color w:val="CE9178"/>
+          <w:sz w:val="27"/>
+          <w:szCs w:val="27"/>
+        </w:rPr>
+        <w:t>'app-root'</w:t>
+      </w:r>
+      <w:r>
+        <w:rPr>
+          <w:rFonts w:ascii="Consolas" w:eastAsia="Times New Roman" w:hAnsi="Consolas" w:cs="Times New Roman"/>
+          <w:color w:val="D4D4D4"/>
+          <w:sz w:val="27"/>
+          <w:szCs w:val="27"/>
+        </w:rPr>
+        <w:t>,</w:t>
+      </w:r>
+    </w:p>
+    <w:p>
+      <w:pPr>
+        <w:shd w:val="clear" w:color="auto" w:fill="1E1E1E"/>
+        <w:spacing w:after="0" w:line="360" w:lineRule="atLeast"/>
+        <w:rPr>
+          <w:rFonts w:ascii="Consolas" w:eastAsia="Times New Roman" w:hAnsi="Consolas" w:cs="Times New Roman"/>
+          <w:color w:val="D4D4D4"/>
+          <w:sz w:val="27"/>
+          <w:szCs w:val="27"/>
+        </w:rPr>
+      </w:pPr>
+      <w:bookmarkStart w:id="0" w:name="_GoBack"/>
+      <w:r>
+        <w:rPr>
+          <w:rFonts w:ascii="Consolas" w:eastAsia="Times New Roman" w:hAnsi="Consolas" w:cs="Times New Roman"/>
+          <w:color w:val="D4D4D4"/>
+          <w:sz w:val="27"/>
+          <w:szCs w:val="27"/>
+        </w:rPr>
+        <w:t xml:space="preserve">  </w:t>
+      </w:r>
+      <w:proofErr w:type="spellStart"/>
+      <w:proofErr w:type="gramStart"/>
+      <w:r>
+        <w:rPr>
+          <w:rFonts w:ascii="Consolas" w:eastAsia="Times New Roman" w:hAnsi="Consolas" w:cs="Times New Roman"/>
+          <w:color w:val="9CDCFE"/>
+          <w:sz w:val="27"/>
+          <w:szCs w:val="27"/>
+        </w:rPr>
+        <w:t>templateUrl</w:t>
+      </w:r>
+      <w:proofErr w:type="spellEnd"/>
+      <w:proofErr w:type="gramEnd"/>
+      <w:r>
+        <w:rPr>
+          <w:rFonts w:ascii="Consolas" w:eastAsia="Times New Roman" w:hAnsi="Consolas" w:cs="Times New Roman"/>
+          <w:color w:val="9CDCFE"/>
+          <w:sz w:val="27"/>
+          <w:szCs w:val="27"/>
+        </w:rPr>
+        <w:t>:</w:t>
+      </w:r>
+      <w:r>
+        <w:rPr>
+          <w:rFonts w:ascii="Consolas" w:eastAsia="Times New Roman" w:hAnsi="Consolas" w:cs="Times New Roman"/>
+          <w:color w:val="D4D4D4"/>
+          <w:sz w:val="27"/>
+          <w:szCs w:val="27"/>
+        </w:rPr>
+        <w:t xml:space="preserve"> </w:t>
+      </w:r>
+      <w:r>
+        <w:rPr>
+          <w:rFonts w:ascii="Consolas" w:eastAsia="Times New Roman" w:hAnsi="Consolas" w:cs="Times New Roman"/>
+          <w:color w:val="CE9178"/>
+          <w:sz w:val="27"/>
+          <w:szCs w:val="27"/>
+        </w:rPr>
+        <w:t>'./app.component.html'</w:t>
+      </w:r>
+      <w:r>
+        <w:rPr>
+          <w:rFonts w:ascii="Consolas" w:eastAsia="Times New Roman" w:hAnsi="Consolas" w:cs="Times New Roman"/>
+          <w:color w:val="D4D4D4"/>
+          <w:sz w:val="27"/>
+          <w:szCs w:val="27"/>
+        </w:rPr>
+        <w:t>,</w:t>
+      </w:r>
+    </w:p>
+    <w:bookmarkEnd w:id="0"/>
+    <w:p>
+      <w:pPr>
+        <w:shd w:val="clear" w:color="auto" w:fill="1E1E1E"/>
+        <w:spacing w:after="0" w:line="360" w:lineRule="atLeast"/>
+        <w:rPr>
+          <w:rFonts w:ascii="Consolas" w:eastAsia="Times New Roman" w:hAnsi="Consolas" w:cs="Times New Roman"/>
+          <w:color w:val="D4D4D4"/>
+          <w:sz w:val="27"/>
+          <w:szCs w:val="27"/>
+        </w:rPr>
+      </w:pPr>
+      <w:r>
+        <w:rPr>
+          <w:rFonts w:ascii="Consolas" w:eastAsia="Times New Roman" w:hAnsi="Consolas" w:cs="Times New Roman"/>
+          <w:color w:val="D4D4D4"/>
+          <w:sz w:val="27"/>
+          <w:szCs w:val="27"/>
+        </w:rPr>
+        <w:t xml:space="preserve">  </w:t>
+      </w:r>
+      <w:proofErr w:type="spellStart"/>
+      <w:proofErr w:type="gramStart"/>
+      <w:r>
+        <w:rPr>
+          <w:rFonts w:ascii="Consolas" w:eastAsia="Times New Roman" w:hAnsi="Consolas" w:cs="Times New Roman"/>
+          <w:color w:val="9CDCFE"/>
+          <w:sz w:val="27"/>
+          <w:szCs w:val="27"/>
+        </w:rPr>
+        <w:t>styleUrls</w:t>
+      </w:r>
+      <w:proofErr w:type="spellEnd"/>
+      <w:proofErr w:type="gramEnd"/>
+      <w:r>
+        <w:rPr>
+          <w:rFonts w:ascii="Consolas" w:eastAsia="Times New Roman" w:hAnsi="Consolas" w:cs="Times New Roman"/>
+          <w:color w:val="9CDCFE"/>
+          <w:sz w:val="27"/>
+          <w:szCs w:val="27"/>
+        </w:rPr>
+        <w:t>:</w:t>
+      </w:r>
+      <w:r>
+        <w:rPr>
+          <w:rFonts w:ascii="Consolas" w:eastAsia="Times New Roman" w:hAnsi="Consolas" w:cs="Times New Roman"/>
+          <w:color w:val="D4D4D4"/>
+          <w:sz w:val="27"/>
+          <w:szCs w:val="27"/>
+        </w:rPr>
+        <w:t xml:space="preserve"> [</w:t>
+      </w:r>
+      <w:r>
+        <w:rPr>
+          <w:rFonts w:ascii="Consolas" w:eastAsia="Times New Roman" w:hAnsi="Consolas" w:cs="Times New Roman"/>
+          <w:color w:val="CE9178"/>
+          <w:sz w:val="27"/>
+          <w:szCs w:val="27"/>
+        </w:rPr>
+        <w:t>'./app.component.css'</w:t>
+      </w:r>
+      <w:r>
+        <w:rPr>
+          <w:rFonts w:ascii="Consolas" w:eastAsia="Times New Roman" w:hAnsi="Consolas" w:cs="Times New Roman"/>
+          <w:color w:val="D4D4D4"/>
+          <w:sz w:val="27"/>
+          <w:szCs w:val="27"/>
+        </w:rPr>
+        <w:t>]</w:t>
+      </w:r>
+    </w:p>
+    <w:p>
+      <w:pPr>
+        <w:shd w:val="clear" w:color="auto" w:fill="1E1E1E"/>
+        <w:spacing w:after="0" w:line="360" w:lineRule="atLeast"/>
+        <w:rPr>
+          <w:rFonts w:ascii="Consolas" w:eastAsia="Times New Roman" w:hAnsi="Consolas" w:cs="Times New Roman"/>
+          <w:color w:val="D4D4D4"/>
+          <w:sz w:val="27"/>
+          <w:szCs w:val="27"/>
+        </w:rPr>
+      </w:pPr>
+      <w:r>
+        <w:rPr>
+          <w:rFonts w:ascii="Consolas" w:eastAsia="Times New Roman" w:hAnsi="Consolas" w:cs="Times New Roman"/>
+          <w:color w:val="D4D4D4"/>
+          <w:sz w:val="27"/>
+          <w:szCs w:val="27"/>
+        </w:rPr>
+        <w:t>})</w:t>
+      </w:r>
+    </w:p>
+    <w:p>
+      <w:pPr>
+        <w:shd w:val="clear" w:color="auto" w:fill="1E1E1E"/>
+        <w:spacing w:after="0" w:line="360" w:lineRule="atLeast"/>
+        <w:rPr>
+          <w:rFonts w:ascii="Consolas" w:eastAsia="Times New Roman" w:hAnsi="Consolas" w:cs="Times New Roman"/>
+          <w:color w:val="D4D4D4"/>
+          <w:sz w:val="27"/>
+          <w:szCs w:val="27"/>
+        </w:rPr>
+      </w:pPr>
+      <w:proofErr w:type="gramStart"/>
+      <w:r>
+        <w:rPr>
+          <w:rFonts w:ascii="Consolas" w:eastAsia="Times New Roman" w:hAnsi="Consolas" w:cs="Times New Roman"/>
+          <w:color w:val="C586C0"/>
+          <w:sz w:val="27"/>
+          <w:szCs w:val="27"/>
+        </w:rPr>
+        <w:t>export</w:t>
+      </w:r>
+      <w:proofErr w:type="gramEnd"/>
+      <w:r>
+        <w:rPr>
+          <w:rFonts w:ascii="Consolas" w:eastAsia="Times New Roman" w:hAnsi="Consolas" w:cs="Times New Roman"/>
+          <w:color w:val="D4D4D4"/>
+          <w:sz w:val="27"/>
+          <w:szCs w:val="27"/>
+        </w:rPr>
+        <w:t xml:space="preserve"> </w:t>
+      </w:r>
+      <w:r>
+        <w:rPr>
+          <w:rFonts w:ascii="Consolas" w:eastAsia="Times New Roman" w:hAnsi="Consolas" w:cs="Times New Roman"/>
+          <w:color w:val="569CD6"/>
+          <w:sz w:val="27"/>
+          <w:szCs w:val="27"/>
+        </w:rPr>
+        <w:t>class</w:t>
+      </w:r>
+      <w:r>
+        <w:rPr>
+          <w:rFonts w:ascii="Consolas" w:eastAsia="Times New Roman" w:hAnsi="Consolas" w:cs="Times New Roman"/>
+          <w:color w:val="D4D4D4"/>
+          <w:sz w:val="27"/>
+          <w:szCs w:val="27"/>
+        </w:rPr>
+        <w:t xml:space="preserve"> </w:t>
+      </w:r>
+      <w:proofErr w:type="spellStart"/>
+      <w:r>
+        <w:rPr>
+          <w:rFonts w:ascii="Consolas" w:eastAsia="Times New Roman" w:hAnsi="Consolas" w:cs="Times New Roman"/>
+          <w:color w:val="4EC9B0"/>
+          <w:sz w:val="27"/>
+          <w:szCs w:val="27"/>
+        </w:rPr>
+        <w:t>AppComponent</w:t>
+      </w:r>
+      <w:proofErr w:type="spellEnd"/>
+      <w:r>
+        <w:rPr>
+          <w:rFonts w:ascii="Consolas" w:eastAsia="Times New Roman" w:hAnsi="Consolas" w:cs="Times New Roman"/>
+          <w:color w:val="D4D4D4"/>
+          <w:sz w:val="27"/>
+          <w:szCs w:val="27"/>
+        </w:rPr>
+        <w:t xml:space="preserve"> {</w:t>
+      </w:r>
+    </w:p>
+    <w:p>
+      <w:pPr>
+        <w:shd w:val="clear" w:color="auto" w:fill="1E1E1E"/>
+        <w:spacing w:after="0" w:line="360" w:lineRule="atLeast"/>
+        <w:rPr>
+          <w:rFonts w:ascii="Consolas" w:eastAsia="Times New Roman" w:hAnsi="Consolas" w:cs="Times New Roman"/>
+          <w:color w:val="D4D4D4"/>
+          <w:sz w:val="27"/>
+          <w:szCs w:val="27"/>
+        </w:rPr>
+      </w:pPr>
+      <w:r>
+        <w:rPr>
+          <w:rFonts w:ascii="Consolas" w:eastAsia="Times New Roman" w:hAnsi="Consolas" w:cs="Times New Roman"/>
+          <w:color w:val="D4D4D4"/>
+          <w:sz w:val="27"/>
+          <w:szCs w:val="27"/>
+        </w:rPr>
+        <w:t xml:space="preserve">  </w:t>
+      </w:r>
+      <w:proofErr w:type="gramStart"/>
+      <w:r>
+        <w:rPr>
+          <w:rFonts w:ascii="Consolas" w:eastAsia="Times New Roman" w:hAnsi="Consolas" w:cs="Times New Roman"/>
+          <w:color w:val="9CDCFE"/>
+          <w:sz w:val="27"/>
+          <w:szCs w:val="27"/>
+        </w:rPr>
+        <w:t>title</w:t>
+      </w:r>
+      <w:proofErr w:type="gramEnd"/>
+      <w:r>
+        <w:rPr>
+          <w:rFonts w:ascii="Consolas" w:eastAsia="Times New Roman" w:hAnsi="Consolas" w:cs="Times New Roman"/>
+          <w:color w:val="D4D4D4"/>
+          <w:sz w:val="27"/>
+          <w:szCs w:val="27"/>
+        </w:rPr>
+        <w:t xml:space="preserve"> = </w:t>
+      </w:r>
+      <w:r>
+        <w:rPr>
+          <w:rFonts w:ascii="Consolas" w:eastAsia="Times New Roman" w:hAnsi="Consolas" w:cs="Times New Roman"/>
+          <w:color w:val="CE9178"/>
+          <w:sz w:val="27"/>
+          <w:szCs w:val="27"/>
+        </w:rPr>
+        <w:t>'parent'</w:t>
+      </w:r>
+      <w:r>
+        <w:rPr>
+          <w:rFonts w:ascii="Consolas" w:eastAsia="Times New Roman" w:hAnsi="Consolas" w:cs="Times New Roman"/>
+          <w:color w:val="D4D4D4"/>
+          <w:sz w:val="27"/>
+          <w:szCs w:val="27"/>
+        </w:rPr>
+        <w:t>;</w:t>
+      </w:r>
+    </w:p>
+    <w:p>
+      <w:pPr>
+        <w:shd w:val="clear" w:color="auto" w:fill="1E1E1E"/>
+        <w:spacing w:after="0" w:line="360" w:lineRule="atLeast"/>
+        <w:rPr>
+          <w:rFonts w:ascii="Consolas" w:eastAsia="Times New Roman" w:hAnsi="Consolas" w:cs="Times New Roman"/>
+          <w:color w:val="D4D4D4"/>
+          <w:sz w:val="27"/>
+          <w:szCs w:val="27"/>
+        </w:rPr>
+      </w:pPr>
+      <w:r>
+        <w:rPr>
+          <w:rFonts w:ascii="Consolas" w:eastAsia="Times New Roman" w:hAnsi="Consolas" w:cs="Times New Roman"/>
+          <w:color w:val="D4D4D4"/>
+          <w:sz w:val="27"/>
+          <w:szCs w:val="27"/>
+        </w:rPr>
+        <w:t xml:space="preserve">  </w:t>
+      </w:r>
+      <w:proofErr w:type="spellStart"/>
+      <w:r>
+        <w:rPr>
+          <w:rFonts w:ascii="Consolas" w:eastAsia="Times New Roman" w:hAnsi="Consolas" w:cs="Times New Roman"/>
+          <w:color w:val="9CDCFE"/>
+          <w:sz w:val="27"/>
+          <w:szCs w:val="27"/>
+          <w:highlight w:val="darkBlue"/>
+        </w:rPr>
+        <w:t>cdata</w:t>
+      </w:r>
+      <w:proofErr w:type="gramStart"/>
+      <w:r>
+        <w:rPr>
+          <w:rFonts w:ascii="Consolas" w:eastAsia="Times New Roman" w:hAnsi="Consolas" w:cs="Times New Roman"/>
+          <w:color w:val="D4D4D4"/>
+          <w:sz w:val="27"/>
+          <w:szCs w:val="27"/>
+          <w:highlight w:val="darkBlue"/>
+        </w:rPr>
+        <w:t>:</w:t>
+      </w:r>
+      <w:r>
+        <w:rPr>
+          <w:rFonts w:ascii="Consolas" w:eastAsia="Times New Roman" w:hAnsi="Consolas" w:cs="Times New Roman"/>
+          <w:color w:val="4EC9B0"/>
+          <w:sz w:val="27"/>
+          <w:szCs w:val="27"/>
+          <w:highlight w:val="darkBlue"/>
+        </w:rPr>
+        <w:t>string</w:t>
+      </w:r>
+      <w:proofErr w:type="spellEnd"/>
+      <w:proofErr w:type="gramEnd"/>
+      <w:r>
+        <w:rPr>
+          <w:rFonts w:ascii="Consolas" w:eastAsia="Times New Roman" w:hAnsi="Consolas" w:cs="Times New Roman"/>
+          <w:color w:val="D4D4D4"/>
+          <w:sz w:val="27"/>
+          <w:szCs w:val="27"/>
+          <w:highlight w:val="darkBlue"/>
+        </w:rPr>
+        <w:t>=</w:t>
+      </w:r>
+      <w:r>
+        <w:rPr>
+          <w:rFonts w:ascii="Consolas" w:eastAsia="Times New Roman" w:hAnsi="Consolas" w:cs="Times New Roman"/>
+          <w:color w:val="CE9178"/>
+          <w:sz w:val="27"/>
+          <w:szCs w:val="27"/>
+          <w:highlight w:val="darkBlue"/>
+        </w:rPr>
+        <w:t>""</w:t>
+      </w:r>
+    </w:p>
+    <w:p>
+      <w:pPr>
+        <w:shd w:val="clear" w:color="auto" w:fill="1E1E1E"/>
+        <w:spacing w:after="0" w:line="360" w:lineRule="atLeast"/>
+        <w:rPr>
+          <w:rFonts w:ascii="Consolas" w:eastAsia="Times New Roman" w:hAnsi="Consolas" w:cs="Times New Roman"/>
+          <w:color w:val="D4D4D4"/>
+          <w:sz w:val="27"/>
+          <w:szCs w:val="27"/>
+        </w:rPr>
+      </w:pPr>
+      <w:r>
+        <w:rPr>
+          <w:rFonts w:ascii="Consolas" w:eastAsia="Times New Roman" w:hAnsi="Consolas" w:cs="Times New Roman"/>
+          <w:color w:val="D4D4D4"/>
+          <w:sz w:val="27"/>
+          <w:szCs w:val="27"/>
+        </w:rPr>
+        <w:t>}</w:t>
+      </w:r>
+    </w:p>
+    <w:p>
+      <w:pPr>
+        <w:shd w:val="clear" w:color="auto" w:fill="1E1E1E"/>
+        <w:spacing w:after="0" w:line="360" w:lineRule="atLeast"/>
+        <w:rPr>
+          <w:rFonts w:ascii="Consolas" w:eastAsia="Times New Roman" w:hAnsi="Consolas" w:cs="Times New Roman"/>
+          <w:color w:val="D4D4D4"/>
+          <w:sz w:val="27"/>
+          <w:szCs w:val="27"/>
+        </w:rPr>
+      </w:pPr>
+    </w:p>
+    <w:p>
+      <w:pPr>
+        <w:rPr>
+          <w:b/>
+          <w:sz w:val="36"/>
+        </w:rPr>
+      </w:pPr>
+    </w:p>
+    <w:p>
+      <w:pPr>
         <w:rPr>
           <w:b/>
           <w:sz w:val="36"/>

</xml_diff>